<commit_message>
Link a temas realizado (falta cargar comentarios)
</commit_message>
<xml_diff>
--- a/Documentación/Documentación.docx
+++ b/Documentación/Documentación.docx
@@ -1825,7 +1825,22 @@
         <w:t>Elementos gráficos y logotipos</w:t>
       </w:r>
     </w:p>
-    <w:p/>
+    <w:p>
+      <w:r>
+        <w:t>Se usa</w:t>
+      </w:r>
+      <w:r>
+        <w:t xml:space="preserve"> el logo de Egibide como logo del sitio principal (simulando que es una intranet del colegio) y en el </w:t>
+      </w:r>
+      <w:proofErr w:type="spellStart"/>
+      <w:r>
+        <w:t>footer</w:t>
+      </w:r>
+      <w:proofErr w:type="spellEnd"/>
+      <w:r>
+        <w:t xml:space="preserve"> incluimos el logo de empresa, como firma de la web.</w:t>
+      </w:r>
+    </w:p>
     <w:p>
       <w:pPr>
         <w:pStyle w:val="Heading2"/>
@@ -1834,7 +1849,11 @@
         <w:t>Imágenes</w:t>
       </w:r>
     </w:p>
-    <w:p/>
+    <w:p>
+      <w:r>
+        <w:t>La web no muestra ningún tipo de imagen, se pueden adjuntar a las preguntas, pero solo existen como descarga, no como previsualización.</w:t>
+      </w:r>
+    </w:p>
     <w:p>
       <w:pPr>
         <w:pStyle w:val="Heading1"/>
@@ -1856,11 +1875,6 @@
       </w:r>
     </w:p>
     <w:p>
-      <w:pPr>
-        <w:rPr>
-          <w:lang w:val="en-US"/>
-        </w:rPr>
-      </w:pPr>
       <w:bookmarkStart w:id="7" w:name="_GoBack"/>
       <w:bookmarkEnd w:id="7"/>
     </w:p>
@@ -3286,7 +3300,7 @@
 </file>
 
 <file path=customXml/itemProps1.xml><?xml version="1.0" encoding="utf-8"?>
-<ds:datastoreItem xmlns:ds="http://schemas.openxmlformats.org/officeDocument/2006/customXml" ds:itemID="{462AF6C4-91C9-412B-8DEA-5FDFBC58455B}">
+<ds:datastoreItem xmlns:ds="http://schemas.openxmlformats.org/officeDocument/2006/customXml" ds:itemID="{0CAE01BE-812B-4F9F-B92F-6B27D3B4437A}">
   <ds:schemaRefs>
     <ds:schemaRef ds:uri="http://schemas.openxmlformats.org/officeDocument/2006/bibliography"/>
   </ds:schemaRefs>

</xml_diff>

<commit_message>
Guia de estilos finalizada y variables de CSS globales añadidas
</commit_message>
<xml_diff>
--- a/Documentación/Documentación.docx
+++ b/Documentación/Documentación.docx
@@ -1245,19 +1245,16 @@
     <w:p>
       <w:pPr>
         <w:jc w:val="center"/>
-        <w:rPr>
-          <w:lang w:val="en"/>
-        </w:rPr>
       </w:pPr>
       <w:r>
         <w:rPr>
           <w:noProof/>
         </w:rPr>
         <w:drawing>
-          <wp:inline distT="0" distB="0" distL="0" distR="0" wp14:anchorId="63E03685" wp14:editId="6D19B725">
-            <wp:extent cx="4747565" cy="2966214"/>
-            <wp:effectExtent l="0" t="0" r="0" b="5715"/>
-            <wp:docPr id="4" name="Picture 4"/>
+          <wp:inline distT="0" distB="0" distL="0" distR="0" wp14:anchorId="1FCBE404" wp14:editId="65902FFC">
+            <wp:extent cx="4506163" cy="2815389"/>
+            <wp:effectExtent l="0" t="0" r="8890" b="4445"/>
+            <wp:docPr id="11" name="Picture 11"/>
             <wp:cNvGraphicFramePr>
               <a:graphicFrameLocks xmlns:a="http://schemas.openxmlformats.org/drawingml/2006/main" noChangeAspect="1"/>
             </wp:cNvGraphicFramePr>
@@ -1286,7 +1283,7 @@
                   <pic:spPr bwMode="auto">
                     <a:xfrm>
                       <a:off x="0" y="0"/>
-                      <a:ext cx="4757888" cy="2972663"/>
+                      <a:ext cx="4523520" cy="2826234"/>
                     </a:xfrm>
                     <a:prstGeom prst="rect">
                       <a:avLst/>
@@ -1306,103 +1303,159 @@
     <w:p/>
     <w:p>
       <w:r>
+        <w:t xml:space="preserve">El </w:t>
+      </w:r>
+      <w:proofErr w:type="spellStart"/>
+      <w:r>
+        <w:t>header</w:t>
+      </w:r>
+      <w:proofErr w:type="spellEnd"/>
+      <w:r>
+        <w:t xml:space="preserve"> será de color #</w:t>
+      </w:r>
+      <w:r>
+        <w:t xml:space="preserve"> </w:t>
+      </w:r>
+      <w:r>
+        <w:t>10a066</w:t>
+      </w:r>
+      <w:r>
+        <w:t>.</w:t>
+      </w:r>
+      <w:r>
+        <w:t xml:space="preserve"> </w:t>
+      </w:r>
+      <w:r>
+        <w:t>El fondo de la página general será #</w:t>
+      </w:r>
+      <w:r>
+        <w:t xml:space="preserve"> </w:t>
+      </w:r>
+      <w:r>
+        <w:t>f3f3f3</w:t>
+      </w:r>
+      <w:r>
+        <w:t xml:space="preserve"> </w:t>
+      </w:r>
+      <w:r>
+        <w:t>y el fondo de elementos</w:t>
+      </w:r>
+      <w:r>
+        <w:t xml:space="preserve"> principales sobre el propio fondo de la página será </w:t>
+      </w:r>
+      <w:r>
+        <w:t>#</w:t>
+      </w:r>
+      <w:r>
+        <w:t xml:space="preserve"> </w:t>
+      </w:r>
+      <w:r>
+        <w:t>edeec9</w:t>
+      </w:r>
+      <w:r>
+        <w:t>.</w:t>
+      </w:r>
+      <w:r>
+        <w:t xml:space="preserve"> </w:t>
+      </w:r>
+      <w:r>
         <w:lastRenderedPageBreak/>
-        <w:t>El color de fondo de la página general será #e8e8e8</w:t>
-      </w:r>
-      <w:r>
-        <w:t xml:space="preserve"> y el fondo de elementos</w:t>
-      </w:r>
-      <w:r>
-        <w:t xml:space="preserve"> principales sobre el propio fondo de la página será ‘</w:t>
+        <w:t xml:space="preserve">Los botones </w:t>
+      </w:r>
+      <w:r>
+        <w:t xml:space="preserve">del contenido del </w:t>
       </w:r>
       <w:proofErr w:type="spellStart"/>
       <w:r>
-        <w:t>lightgrey</w:t>
+        <w:t>main</w:t>
       </w:r>
       <w:proofErr w:type="spellEnd"/>
       <w:r>
-        <w:t>’</w:t>
-      </w:r>
+        <w:t xml:space="preserve"> </w:t>
+      </w:r>
+      <w:r>
+        <w:t xml:space="preserve">usarán el color </w:t>
+      </w:r>
+      <w:r>
+        <w:t>#</w:t>
+      </w:r>
+      <w:r>
+        <w:t xml:space="preserve"> </w:t>
+      </w:r>
+      <w:r>
+        <w:t>98c9a3</w:t>
+      </w:r>
+      <w:r>
+        <w:t>, el cual tendrá una variante más oscura (</w:t>
+      </w:r>
+      <w:r>
+        <w:t>#</w:t>
+      </w:r>
+      <w:r>
+        <w:t>bfd8bd</w:t>
+      </w:r>
+      <w:r>
+        <w:t xml:space="preserve">) para selecciones o </w:t>
+      </w:r>
+      <w:proofErr w:type="spellStart"/>
+      <w:r>
+        <w:t>hover</w:t>
+      </w:r>
+      <w:proofErr w:type="spellEnd"/>
       <w:r>
         <w:t>.</w:t>
       </w:r>
       <w:r>
         <w:t xml:space="preserve"> </w:t>
       </w:r>
-    </w:p>
-    <w:p>
-      <w:r>
-        <w:t>La barra de navegación tendrá el color #10a066.</w:t>
-      </w:r>
-    </w:p>
-    <w:p>
-      <w:r>
-        <w:t xml:space="preserve">Los botones usarán el color </w:t>
+      <w:r>
+        <w:t xml:space="preserve">El fondo de elementos de la barra lateral será </w:t>
       </w:r>
       <w:r>
         <w:t>#</w:t>
       </w:r>
       <w:r>
-        <w:t>dd6e42</w:t>
-      </w:r>
-      <w:r>
-        <w:t>, el cual tendrá una variante más oscura (</w:t>
-      </w:r>
-      <w:r>
-        <w:t>#c46c49</w:t>
-      </w:r>
-      <w:r>
-        <w:t>) y más clara (</w:t>
-      </w:r>
-      <w:r>
-        <w:t>#dd6e42</w:t>
-      </w:r>
-      <w:r>
-        <w:t xml:space="preserve">) para selecciones o </w:t>
-      </w:r>
-      <w:proofErr w:type="spellStart"/>
-      <w:r>
-        <w:t>hover</w:t>
-      </w:r>
-      <w:proofErr w:type="spellEnd"/>
+        <w:t xml:space="preserve"> </w:t>
+      </w:r>
+      <w:r>
+        <w:t>6c756b</w:t>
+      </w:r>
       <w:r>
         <w:t>.</w:t>
       </w:r>
-    </w:p>
-    <w:p>
-      <w:r>
-        <w:t xml:space="preserve">El fondo de elementos de la barra lateral será </w:t>
-      </w:r>
-      <w:r>
-        <w:t>#46494c</w:t>
-      </w:r>
-      <w:r>
-        <w:t>.</w:t>
-      </w:r>
-    </w:p>
-    <w:p>
-      <w:r>
-        <w:t>El color #3a3335 quedará como opcional para decoraciones o detalles.</w:t>
-      </w:r>
-    </w:p>
-    <w:p>
-      <w:pPr>
-        <w:pStyle w:val="Heading2"/>
-      </w:pPr>
-      <w:r>
-        <w:t>Estructura de carpetas</w:t>
-      </w:r>
-    </w:p>
-    <w:p>
+      <w:r>
+        <w:t xml:space="preserve"> </w:t>
+      </w:r>
+      <w:r>
+        <w:t>El color #</w:t>
+      </w:r>
+      <w:r>
+        <w:t>c3baba</w:t>
+      </w:r>
+      <w:r>
+        <w:t xml:space="preserve"> quedará como opcional para decoraciones o detalles.</w:t>
+      </w:r>
+    </w:p>
+    <w:p>
+      <w:bookmarkStart w:id="7" w:name="_GoBack"/>
+      <w:bookmarkEnd w:id="7"/>
+      <w:r>
+        <w:t>Gracias a nuestro CSS con variables, cambiar estos colores será muy fácil. Solo hay que cambiar el color deseado y lo aplicará a la parte del tema a la que corresponde esa variable.</w:t>
+      </w:r>
+    </w:p>
+    <w:p>
+      <w:pPr>
+        <w:jc w:val="center"/>
+      </w:pPr>
       <w:r>
         <w:rPr>
           <w:noProof/>
         </w:rPr>
         <w:drawing>
-          <wp:inline distT="0" distB="0" distL="0" distR="0" wp14:anchorId="5ADC3B8E" wp14:editId="671BA59E">
-            <wp:extent cx="5943600" cy="1171575"/>
-            <wp:effectExtent l="0" t="0" r="0" b="9525"/>
-            <wp:docPr id="7" name="Picture 7"/>
+          <wp:inline distT="0" distB="0" distL="0" distR="0" wp14:anchorId="79D8A654" wp14:editId="21AB84B9">
+            <wp:extent cx="4089197" cy="2966852"/>
+            <wp:effectExtent l="0" t="0" r="6985" b="5080"/>
+            <wp:docPr id="12" name="Picture 12"/>
             <wp:cNvGraphicFramePr>
               <a:graphicFrameLocks xmlns:a="http://schemas.openxmlformats.org/drawingml/2006/main" noChangeAspect="1"/>
             </wp:cNvGraphicFramePr>
@@ -1422,6 +1475,56 @@
                   <pic:spPr>
                     <a:xfrm>
                       <a:off x="0" y="0"/>
+                      <a:ext cx="4100786" cy="2975260"/>
+                    </a:xfrm>
+                    <a:prstGeom prst="rect">
+                      <a:avLst/>
+                    </a:prstGeom>
+                  </pic:spPr>
+                </pic:pic>
+              </a:graphicData>
+            </a:graphic>
+          </wp:inline>
+        </w:drawing>
+      </w:r>
+    </w:p>
+    <w:p>
+      <w:pPr>
+        <w:pStyle w:val="Heading2"/>
+      </w:pPr>
+      <w:r>
+        <w:t>Estructura de carpetas</w:t>
+      </w:r>
+    </w:p>
+    <w:p>
+      <w:r>
+        <w:rPr>
+          <w:noProof/>
+        </w:rPr>
+        <w:drawing>
+          <wp:inline distT="0" distB="0" distL="0" distR="0" wp14:anchorId="5ADC3B8E" wp14:editId="671BA59E">
+            <wp:extent cx="5943600" cy="1171575"/>
+            <wp:effectExtent l="0" t="0" r="0" b="9525"/>
+            <wp:docPr id="7" name="Picture 7"/>
+            <wp:cNvGraphicFramePr>
+              <a:graphicFrameLocks xmlns:a="http://schemas.openxmlformats.org/drawingml/2006/main" noChangeAspect="1"/>
+            </wp:cNvGraphicFramePr>
+            <a:graphic xmlns:a="http://schemas.openxmlformats.org/drawingml/2006/main">
+              <a:graphicData uri="http://schemas.openxmlformats.org/drawingml/2006/picture">
+                <pic:pic xmlns:pic="http://schemas.openxmlformats.org/drawingml/2006/picture">
+                  <pic:nvPicPr>
+                    <pic:cNvPr id="1" name=""/>
+                    <pic:cNvPicPr/>
+                  </pic:nvPicPr>
+                  <pic:blipFill>
+                    <a:blip r:embed="rId15"/>
+                    <a:stretch>
+                      <a:fillRect/>
+                    </a:stretch>
+                  </pic:blipFill>
+                  <pic:spPr>
+                    <a:xfrm>
+                      <a:off x="0" y="0"/>
                       <a:ext cx="5943600" cy="1171575"/>
                     </a:xfrm>
                     <a:prstGeom prst="rect">
@@ -1495,6 +1598,7 @@
         </w:numPr>
       </w:pPr>
       <w:r>
+        <w:lastRenderedPageBreak/>
         <w:t>media (contiene los archivos de imágenes y logos de la web)</w:t>
       </w:r>
     </w:p>
@@ -1607,7 +1711,6 @@
         <w:rPr>
           <w:noProof/>
         </w:rPr>
-        <w:lastRenderedPageBreak/>
         <w:drawing>
           <wp:inline distT="0" distB="0" distL="0" distR="0" wp14:anchorId="7E0D0520" wp14:editId="24D2B4C9">
             <wp:extent cx="2092325" cy="2765425"/>
@@ -1626,7 +1729,7 @@
                     </pic:cNvPicPr>
                   </pic:nvPicPr>
                   <pic:blipFill>
-                    <a:blip r:embed="rId15">
+                    <a:blip r:embed="rId16">
                       <a:extLst>
                         <a:ext uri="{28A0092B-C50C-407E-A947-70E740481C1C}">
                           <a14:useLocalDpi xmlns:a14="http://schemas.microsoft.com/office/drawing/2010/main" val="0"/>
@@ -1699,7 +1802,7 @@
                     </pic:cNvPicPr>
                   </pic:nvPicPr>
                   <pic:blipFill>
-                    <a:blip r:embed="rId16">
+                    <a:blip r:embed="rId17">
                       <a:extLst>
                         <a:ext uri="{28A0092B-C50C-407E-A947-70E740481C1C}">
                           <a14:useLocalDpi xmlns:a14="http://schemas.microsoft.com/office/drawing/2010/main" val="0"/>
@@ -1737,6 +1840,7 @@
       </w:pPr>
       <w:proofErr w:type="spellStart"/>
       <w:r>
+        <w:lastRenderedPageBreak/>
         <w:t>Verdana</w:t>
       </w:r>
       <w:proofErr w:type="spellEnd"/>
@@ -1772,7 +1876,7 @@
                     </pic:cNvPicPr>
                   </pic:nvPicPr>
                   <pic:blipFill>
-                    <a:blip r:embed="rId17">
+                    <a:blip r:embed="rId18">
                       <a:extLst>
                         <a:ext uri="{28A0092B-C50C-407E-A947-70E740481C1C}">
                           <a14:useLocalDpi xmlns:a14="http://schemas.microsoft.com/office/drawing/2010/main" val="0"/>
@@ -1874,10 +1978,7 @@
         <w:t>a aplicación</w:t>
       </w:r>
     </w:p>
-    <w:p>
-      <w:bookmarkStart w:id="7" w:name="_GoBack"/>
-      <w:bookmarkEnd w:id="7"/>
-    </w:p>
+    <w:p/>
     <w:p>
       <w:pPr>
         <w:pStyle w:val="Heading1"/>
@@ -1914,8 +2015,8 @@
     </w:p>
     <w:p/>
     <w:sectPr>
-      <w:headerReference w:type="default" r:id="rId18"/>
-      <w:footerReference w:type="default" r:id="rId19"/>
+      <w:headerReference w:type="default" r:id="rId19"/>
+      <w:footerReference w:type="default" r:id="rId20"/>
       <w:pgSz w:w="12240" w:h="15840"/>
       <w:pgMar w:top="1440" w:right="1440" w:bottom="1440" w:left="1440" w:header="720" w:footer="720" w:gutter="0"/>
       <w:cols w:space="720"/>
@@ -3300,7 +3401,7 @@
 </file>
 
 <file path=customXml/itemProps1.xml><?xml version="1.0" encoding="utf-8"?>
-<ds:datastoreItem xmlns:ds="http://schemas.openxmlformats.org/officeDocument/2006/customXml" ds:itemID="{0CAE01BE-812B-4F9F-B92F-6B27D3B4437A}">
+<ds:datastoreItem xmlns:ds="http://schemas.openxmlformats.org/officeDocument/2006/customXml" ds:itemID="{110264FA-96E4-4AF3-A163-08C492A26AFA}">
   <ds:schemaRefs>
     <ds:schemaRef ds:uri="http://schemas.openxmlformats.org/officeDocument/2006/bibliography"/>
   </ds:schemaRefs>

</xml_diff>

<commit_message>
Estilo y documentacion FINALIZADO
</commit_message>
<xml_diff>
--- a/Documentación/Documentación.docx
+++ b/Documentación/Documentación.docx
@@ -246,7 +246,7 @@
             </w:rPr>
             <w:fldChar w:fldCharType="separate"/>
           </w:r>
-          <w:hyperlink w:anchor="_Toc529347431" w:history="1">
+          <w:hyperlink w:anchor="_Toc530739049" w:history="1">
             <w:r>
               <w:rPr>
                 <w:rStyle w:val="Hyperlink"/>
@@ -273,7 +273,7 @@
                 <w:noProof/>
                 <w:webHidden/>
               </w:rPr>
-              <w:instrText xml:space="preserve"> PAGEREF _Toc529347431 \h </w:instrText>
+              <w:instrText xml:space="preserve"> PAGEREF _Toc530739049 \h </w:instrText>
             </w:r>
             <w:r>
               <w:rPr>
@@ -318,7 +318,7 @@
               <w:lang w:val="en-US"/>
             </w:rPr>
           </w:pPr>
-          <w:hyperlink w:anchor="_Toc529347432" w:history="1">
+          <w:hyperlink w:anchor="_Toc530739050" w:history="1">
             <w:r>
               <w:rPr>
                 <w:rStyle w:val="Hyperlink"/>
@@ -345,7 +345,7 @@
                 <w:noProof/>
                 <w:webHidden/>
               </w:rPr>
-              <w:instrText xml:space="preserve"> PAGEREF _Toc529347432 \h </w:instrText>
+              <w:instrText xml:space="preserve"> PAGEREF _Toc530739050 \h </w:instrText>
             </w:r>
             <w:r>
               <w:rPr>
@@ -390,13 +390,13 @@
               <w:lang w:val="en-US"/>
             </w:rPr>
           </w:pPr>
-          <w:hyperlink w:anchor="_Toc529347433" w:history="1">
+          <w:hyperlink w:anchor="_Toc530739051" w:history="1">
             <w:r>
               <w:rPr>
                 <w:rStyle w:val="Hyperlink"/>
                 <w:noProof/>
               </w:rPr>
-              <w:t>Documentación del código</w:t>
+              <w:t>Guía de estilo</w:t>
             </w:r>
             <w:r>
               <w:rPr>
@@ -417,7 +417,7 @@
                 <w:noProof/>
                 <w:webHidden/>
               </w:rPr>
-              <w:instrText xml:space="preserve"> PAGEREF _Toc529347433 \h </w:instrText>
+              <w:instrText xml:space="preserve"> PAGEREF _Toc530739051 \h </w:instrText>
             </w:r>
             <w:r>
               <w:rPr>
@@ -437,7 +437,559 @@
                 <w:noProof/>
                 <w:webHidden/>
               </w:rPr>
-              <w:t>3</w:t>
+              <w:t>4</w:t>
+            </w:r>
+            <w:r>
+              <w:rPr>
+                <w:noProof/>
+                <w:webHidden/>
+              </w:rPr>
+              <w:fldChar w:fldCharType="end"/>
+            </w:r>
+          </w:hyperlink>
+        </w:p>
+        <w:p>
+          <w:pPr>
+            <w:pStyle w:val="TOC2"/>
+            <w:tabs>
+              <w:tab w:val="right" w:leader="dot" w:pos="9350"/>
+            </w:tabs>
+            <w:rPr>
+              <w:rFonts w:cstheme="minorBidi"/>
+              <w:noProof/>
+            </w:rPr>
+          </w:pPr>
+          <w:hyperlink w:anchor="_Toc530739052" w:history="1">
+            <w:r>
+              <w:rPr>
+                <w:rStyle w:val="Hyperlink"/>
+                <w:noProof/>
+              </w:rPr>
+              <w:t>Lógica de estructura</w:t>
+            </w:r>
+            <w:r>
+              <w:rPr>
+                <w:noProof/>
+                <w:webHidden/>
+              </w:rPr>
+              <w:tab/>
+            </w:r>
+            <w:r>
+              <w:rPr>
+                <w:noProof/>
+                <w:webHidden/>
+              </w:rPr>
+              <w:fldChar w:fldCharType="begin"/>
+            </w:r>
+            <w:r>
+              <w:rPr>
+                <w:noProof/>
+                <w:webHidden/>
+              </w:rPr>
+              <w:instrText xml:space="preserve"> PAGEREF _Toc530739052 \h </w:instrText>
+            </w:r>
+            <w:r>
+              <w:rPr>
+                <w:noProof/>
+                <w:webHidden/>
+              </w:rPr>
+            </w:r>
+            <w:r>
+              <w:rPr>
+                <w:noProof/>
+                <w:webHidden/>
+              </w:rPr>
+              <w:fldChar w:fldCharType="separate"/>
+            </w:r>
+            <w:r>
+              <w:rPr>
+                <w:noProof/>
+                <w:webHidden/>
+              </w:rPr>
+              <w:t>4</w:t>
+            </w:r>
+            <w:r>
+              <w:rPr>
+                <w:noProof/>
+                <w:webHidden/>
+              </w:rPr>
+              <w:fldChar w:fldCharType="end"/>
+            </w:r>
+          </w:hyperlink>
+        </w:p>
+        <w:p>
+          <w:pPr>
+            <w:pStyle w:val="TOC2"/>
+            <w:tabs>
+              <w:tab w:val="right" w:leader="dot" w:pos="9350"/>
+            </w:tabs>
+            <w:rPr>
+              <w:rFonts w:cstheme="minorBidi"/>
+              <w:noProof/>
+            </w:rPr>
+          </w:pPr>
+          <w:hyperlink w:anchor="_Toc530739053" w:history="1">
+            <w:r>
+              <w:rPr>
+                <w:rStyle w:val="Hyperlink"/>
+                <w:noProof/>
+              </w:rPr>
+              <w:t>Prototipo</w:t>
+            </w:r>
+            <w:r>
+              <w:rPr>
+                <w:noProof/>
+                <w:webHidden/>
+              </w:rPr>
+              <w:tab/>
+            </w:r>
+            <w:r>
+              <w:rPr>
+                <w:noProof/>
+                <w:webHidden/>
+              </w:rPr>
+              <w:fldChar w:fldCharType="begin"/>
+            </w:r>
+            <w:r>
+              <w:rPr>
+                <w:noProof/>
+                <w:webHidden/>
+              </w:rPr>
+              <w:instrText xml:space="preserve"> PAGEREF _Toc530739053 \h </w:instrText>
+            </w:r>
+            <w:r>
+              <w:rPr>
+                <w:noProof/>
+                <w:webHidden/>
+              </w:rPr>
+            </w:r>
+            <w:r>
+              <w:rPr>
+                <w:noProof/>
+                <w:webHidden/>
+              </w:rPr>
+              <w:fldChar w:fldCharType="separate"/>
+            </w:r>
+            <w:r>
+              <w:rPr>
+                <w:noProof/>
+                <w:webHidden/>
+              </w:rPr>
+              <w:t>4</w:t>
+            </w:r>
+            <w:r>
+              <w:rPr>
+                <w:noProof/>
+                <w:webHidden/>
+              </w:rPr>
+              <w:fldChar w:fldCharType="end"/>
+            </w:r>
+          </w:hyperlink>
+        </w:p>
+        <w:p>
+          <w:pPr>
+            <w:pStyle w:val="TOC2"/>
+            <w:tabs>
+              <w:tab w:val="right" w:leader="dot" w:pos="9350"/>
+            </w:tabs>
+            <w:rPr>
+              <w:rFonts w:cstheme="minorBidi"/>
+              <w:noProof/>
+            </w:rPr>
+          </w:pPr>
+          <w:hyperlink w:anchor="_Toc530739054" w:history="1">
+            <w:r>
+              <w:rPr>
+                <w:rStyle w:val="Hyperlink"/>
+                <w:noProof/>
+              </w:rPr>
+              <w:t>Estructura de la página</w:t>
+            </w:r>
+            <w:r>
+              <w:rPr>
+                <w:noProof/>
+                <w:webHidden/>
+              </w:rPr>
+              <w:tab/>
+            </w:r>
+            <w:r>
+              <w:rPr>
+                <w:noProof/>
+                <w:webHidden/>
+              </w:rPr>
+              <w:fldChar w:fldCharType="begin"/>
+            </w:r>
+            <w:r>
+              <w:rPr>
+                <w:noProof/>
+                <w:webHidden/>
+              </w:rPr>
+              <w:instrText xml:space="preserve"> PAGEREF _Toc530739054 \h </w:instrText>
+            </w:r>
+            <w:r>
+              <w:rPr>
+                <w:noProof/>
+                <w:webHidden/>
+              </w:rPr>
+            </w:r>
+            <w:r>
+              <w:rPr>
+                <w:noProof/>
+                <w:webHidden/>
+              </w:rPr>
+              <w:fldChar w:fldCharType="separate"/>
+            </w:r>
+            <w:r>
+              <w:rPr>
+                <w:noProof/>
+                <w:webHidden/>
+              </w:rPr>
+              <w:t>6</w:t>
+            </w:r>
+            <w:r>
+              <w:rPr>
+                <w:noProof/>
+                <w:webHidden/>
+              </w:rPr>
+              <w:fldChar w:fldCharType="end"/>
+            </w:r>
+          </w:hyperlink>
+        </w:p>
+        <w:p>
+          <w:pPr>
+            <w:pStyle w:val="TOC2"/>
+            <w:tabs>
+              <w:tab w:val="right" w:leader="dot" w:pos="9350"/>
+            </w:tabs>
+            <w:rPr>
+              <w:rFonts w:cstheme="minorBidi"/>
+              <w:noProof/>
+            </w:rPr>
+          </w:pPr>
+          <w:hyperlink w:anchor="_Toc530739055" w:history="1">
+            <w:r>
+              <w:rPr>
+                <w:rStyle w:val="Hyperlink"/>
+                <w:noProof/>
+              </w:rPr>
+              <w:t>Paleta de colores</w:t>
+            </w:r>
+            <w:r>
+              <w:rPr>
+                <w:noProof/>
+                <w:webHidden/>
+              </w:rPr>
+              <w:tab/>
+            </w:r>
+            <w:r>
+              <w:rPr>
+                <w:noProof/>
+                <w:webHidden/>
+              </w:rPr>
+              <w:fldChar w:fldCharType="begin"/>
+            </w:r>
+            <w:r>
+              <w:rPr>
+                <w:noProof/>
+                <w:webHidden/>
+              </w:rPr>
+              <w:instrText xml:space="preserve"> PAGEREF _Toc530739055 \h </w:instrText>
+            </w:r>
+            <w:r>
+              <w:rPr>
+                <w:noProof/>
+                <w:webHidden/>
+              </w:rPr>
+            </w:r>
+            <w:r>
+              <w:rPr>
+                <w:noProof/>
+                <w:webHidden/>
+              </w:rPr>
+              <w:fldChar w:fldCharType="separate"/>
+            </w:r>
+            <w:r>
+              <w:rPr>
+                <w:noProof/>
+                <w:webHidden/>
+              </w:rPr>
+              <w:t>6</w:t>
+            </w:r>
+            <w:r>
+              <w:rPr>
+                <w:noProof/>
+                <w:webHidden/>
+              </w:rPr>
+              <w:fldChar w:fldCharType="end"/>
+            </w:r>
+          </w:hyperlink>
+        </w:p>
+        <w:p>
+          <w:pPr>
+            <w:pStyle w:val="TOC2"/>
+            <w:tabs>
+              <w:tab w:val="right" w:leader="dot" w:pos="9350"/>
+            </w:tabs>
+            <w:rPr>
+              <w:rFonts w:cstheme="minorBidi"/>
+              <w:noProof/>
+            </w:rPr>
+          </w:pPr>
+          <w:hyperlink w:anchor="_Toc530739056" w:history="1">
+            <w:r>
+              <w:rPr>
+                <w:rStyle w:val="Hyperlink"/>
+                <w:noProof/>
+              </w:rPr>
+              <w:t>Estructura de carpetas</w:t>
+            </w:r>
+            <w:r>
+              <w:rPr>
+                <w:noProof/>
+                <w:webHidden/>
+              </w:rPr>
+              <w:tab/>
+            </w:r>
+            <w:r>
+              <w:rPr>
+                <w:noProof/>
+                <w:webHidden/>
+              </w:rPr>
+              <w:fldChar w:fldCharType="begin"/>
+            </w:r>
+            <w:r>
+              <w:rPr>
+                <w:noProof/>
+                <w:webHidden/>
+              </w:rPr>
+              <w:instrText xml:space="preserve"> PAGEREF _Toc530739056 \h </w:instrText>
+            </w:r>
+            <w:r>
+              <w:rPr>
+                <w:noProof/>
+                <w:webHidden/>
+              </w:rPr>
+            </w:r>
+            <w:r>
+              <w:rPr>
+                <w:noProof/>
+                <w:webHidden/>
+              </w:rPr>
+              <w:fldChar w:fldCharType="separate"/>
+            </w:r>
+            <w:r>
+              <w:rPr>
+                <w:noProof/>
+                <w:webHidden/>
+              </w:rPr>
+              <w:t>7</w:t>
+            </w:r>
+            <w:r>
+              <w:rPr>
+                <w:noProof/>
+                <w:webHidden/>
+              </w:rPr>
+              <w:fldChar w:fldCharType="end"/>
+            </w:r>
+          </w:hyperlink>
+        </w:p>
+        <w:p>
+          <w:pPr>
+            <w:pStyle w:val="TOC2"/>
+            <w:tabs>
+              <w:tab w:val="right" w:leader="dot" w:pos="9350"/>
+            </w:tabs>
+            <w:rPr>
+              <w:rFonts w:cstheme="minorBidi"/>
+              <w:noProof/>
+            </w:rPr>
+          </w:pPr>
+          <w:hyperlink w:anchor="_Toc530739057" w:history="1">
+            <w:r>
+              <w:rPr>
+                <w:rStyle w:val="Hyperlink"/>
+                <w:noProof/>
+              </w:rPr>
+              <w:t>Fuentes</w:t>
+            </w:r>
+            <w:r>
+              <w:rPr>
+                <w:noProof/>
+                <w:webHidden/>
+              </w:rPr>
+              <w:tab/>
+            </w:r>
+            <w:r>
+              <w:rPr>
+                <w:noProof/>
+                <w:webHidden/>
+              </w:rPr>
+              <w:fldChar w:fldCharType="begin"/>
+            </w:r>
+            <w:r>
+              <w:rPr>
+                <w:noProof/>
+                <w:webHidden/>
+              </w:rPr>
+              <w:instrText xml:space="preserve"> PAGEREF _Toc530739057 \h </w:instrText>
+            </w:r>
+            <w:r>
+              <w:rPr>
+                <w:noProof/>
+                <w:webHidden/>
+              </w:rPr>
+            </w:r>
+            <w:r>
+              <w:rPr>
+                <w:noProof/>
+                <w:webHidden/>
+              </w:rPr>
+              <w:fldChar w:fldCharType="separate"/>
+            </w:r>
+            <w:r>
+              <w:rPr>
+                <w:noProof/>
+                <w:webHidden/>
+              </w:rPr>
+              <w:t>8</w:t>
+            </w:r>
+            <w:r>
+              <w:rPr>
+                <w:noProof/>
+                <w:webHidden/>
+              </w:rPr>
+              <w:fldChar w:fldCharType="end"/>
+            </w:r>
+          </w:hyperlink>
+        </w:p>
+        <w:p>
+          <w:pPr>
+            <w:pStyle w:val="TOC2"/>
+            <w:tabs>
+              <w:tab w:val="right" w:leader="dot" w:pos="9350"/>
+            </w:tabs>
+            <w:rPr>
+              <w:rFonts w:cstheme="minorBidi"/>
+              <w:noProof/>
+            </w:rPr>
+          </w:pPr>
+          <w:hyperlink w:anchor="_Toc530739058" w:history="1">
+            <w:r>
+              <w:rPr>
+                <w:rStyle w:val="Hyperlink"/>
+                <w:noProof/>
+              </w:rPr>
+              <w:t>Elementos gráficos y logotipos</w:t>
+            </w:r>
+            <w:r>
+              <w:rPr>
+                <w:noProof/>
+                <w:webHidden/>
+              </w:rPr>
+              <w:tab/>
+            </w:r>
+            <w:r>
+              <w:rPr>
+                <w:noProof/>
+                <w:webHidden/>
+              </w:rPr>
+              <w:fldChar w:fldCharType="begin"/>
+            </w:r>
+            <w:r>
+              <w:rPr>
+                <w:noProof/>
+                <w:webHidden/>
+              </w:rPr>
+              <w:instrText xml:space="preserve"> PAGEREF _Toc530739058 \h </w:instrText>
+            </w:r>
+            <w:r>
+              <w:rPr>
+                <w:noProof/>
+                <w:webHidden/>
+              </w:rPr>
+            </w:r>
+            <w:r>
+              <w:rPr>
+                <w:noProof/>
+                <w:webHidden/>
+              </w:rPr>
+              <w:fldChar w:fldCharType="separate"/>
+            </w:r>
+            <w:r>
+              <w:rPr>
+                <w:noProof/>
+                <w:webHidden/>
+              </w:rPr>
+              <w:t>9</w:t>
+            </w:r>
+            <w:r>
+              <w:rPr>
+                <w:noProof/>
+                <w:webHidden/>
+              </w:rPr>
+              <w:fldChar w:fldCharType="end"/>
+            </w:r>
+          </w:hyperlink>
+        </w:p>
+        <w:p>
+          <w:pPr>
+            <w:pStyle w:val="TOC2"/>
+            <w:tabs>
+              <w:tab w:val="right" w:leader="dot" w:pos="9350"/>
+            </w:tabs>
+            <w:rPr>
+              <w:rFonts w:cstheme="minorBidi"/>
+              <w:noProof/>
+            </w:rPr>
+          </w:pPr>
+          <w:hyperlink w:anchor="_Toc530739059" w:history="1">
+            <w:r>
+              <w:rPr>
+                <w:rStyle w:val="Hyperlink"/>
+                <w:noProof/>
+              </w:rPr>
+              <w:t>Imágenes</w:t>
+            </w:r>
+            <w:r>
+              <w:rPr>
+                <w:noProof/>
+                <w:webHidden/>
+              </w:rPr>
+              <w:tab/>
+            </w:r>
+            <w:r>
+              <w:rPr>
+                <w:noProof/>
+                <w:webHidden/>
+              </w:rPr>
+              <w:fldChar w:fldCharType="begin"/>
+            </w:r>
+            <w:r>
+              <w:rPr>
+                <w:noProof/>
+                <w:webHidden/>
+              </w:rPr>
+              <w:instrText xml:space="preserve"> PAGEREF _Toc530739059 \h </w:instrText>
+            </w:r>
+            <w:r>
+              <w:rPr>
+                <w:noProof/>
+                <w:webHidden/>
+              </w:rPr>
+            </w:r>
+            <w:r>
+              <w:rPr>
+                <w:noProof/>
+                <w:webHidden/>
+              </w:rPr>
+              <w:fldChar w:fldCharType="separate"/>
+            </w:r>
+            <w:r>
+              <w:rPr>
+                <w:noProof/>
+                <w:webHidden/>
+              </w:rPr>
+              <w:t>9</w:t>
             </w:r>
             <w:r>
               <w:rPr>
@@ -462,13 +1014,13 @@
               <w:lang w:val="en-US"/>
             </w:rPr>
           </w:pPr>
-          <w:hyperlink w:anchor="_Toc529347434" w:history="1">
+          <w:hyperlink w:anchor="_Toc530739060" w:history="1">
             <w:r>
               <w:rPr>
                 <w:rStyle w:val="Hyperlink"/>
                 <w:noProof/>
               </w:rPr>
-              <w:t>Guía de estilo</w:t>
+              <w:t>Despliegue de la aplicación</w:t>
             </w:r>
             <w:r>
               <w:rPr>
@@ -489,7 +1041,7 @@
                 <w:noProof/>
                 <w:webHidden/>
               </w:rPr>
-              <w:instrText xml:space="preserve"> PAGEREF _Toc529347434 \h </w:instrText>
+              <w:instrText xml:space="preserve"> PAGEREF _Toc530739060 \h </w:instrText>
             </w:r>
             <w:r>
               <w:rPr>
@@ -509,7 +1061,7 @@
                 <w:noProof/>
                 <w:webHidden/>
               </w:rPr>
-              <w:t>3</w:t>
+              <w:t>9</w:t>
             </w:r>
             <w:r>
               <w:rPr>
@@ -522,22 +1074,25 @@
         </w:p>
         <w:p>
           <w:pPr>
-            <w:pStyle w:val="TOC2"/>
+            <w:pStyle w:val="TOC1"/>
             <w:tabs>
               <w:tab w:val="right" w:leader="dot" w:pos="9350"/>
             </w:tabs>
             <w:rPr>
-              <w:rFonts w:cstheme="minorBidi"/>
+              <w:rFonts w:asciiTheme="minorHAnsi" w:eastAsiaTheme="minorEastAsia" w:hAnsiTheme="minorHAnsi" w:cstheme="minorBidi"/>
               <w:noProof/>
+              <w:sz w:val="22"/>
+              <w:szCs w:val="22"/>
+              <w:lang w:val="en-US"/>
             </w:rPr>
           </w:pPr>
-          <w:hyperlink w:anchor="_Toc529347435" w:history="1">
+          <w:hyperlink w:anchor="_Toc530739061" w:history="1">
             <w:r>
               <w:rPr>
                 <w:rStyle w:val="Hyperlink"/>
                 <w:noProof/>
               </w:rPr>
-              <w:t>Boceto</w:t>
+              <w:t>Propuestas</w:t>
             </w:r>
             <w:r>
               <w:rPr>
@@ -558,7 +1113,7 @@
                 <w:noProof/>
                 <w:webHidden/>
               </w:rPr>
-              <w:instrText xml:space="preserve"> PAGEREF _Toc529347435 \h </w:instrText>
+              <w:instrText xml:space="preserve"> PAGEREF _Toc530739061 \h </w:instrText>
             </w:r>
             <w:r>
               <w:rPr>
@@ -578,145 +1133,7 @@
                 <w:noProof/>
                 <w:webHidden/>
               </w:rPr>
-              <w:t>3</w:t>
-            </w:r>
-            <w:r>
-              <w:rPr>
-                <w:noProof/>
-                <w:webHidden/>
-              </w:rPr>
-              <w:fldChar w:fldCharType="end"/>
-            </w:r>
-          </w:hyperlink>
-        </w:p>
-        <w:p>
-          <w:pPr>
-            <w:pStyle w:val="TOC2"/>
-            <w:tabs>
-              <w:tab w:val="right" w:leader="dot" w:pos="9350"/>
-            </w:tabs>
-            <w:rPr>
-              <w:rFonts w:cstheme="minorBidi"/>
-              <w:noProof/>
-            </w:rPr>
-          </w:pPr>
-          <w:hyperlink w:anchor="_Toc529347436" w:history="1">
-            <w:r>
-              <w:rPr>
-                <w:rStyle w:val="Hyperlink"/>
-                <w:noProof/>
-              </w:rPr>
-              <w:t>Prototipo</w:t>
-            </w:r>
-            <w:r>
-              <w:rPr>
-                <w:noProof/>
-                <w:webHidden/>
-              </w:rPr>
-              <w:tab/>
-            </w:r>
-            <w:r>
-              <w:rPr>
-                <w:noProof/>
-                <w:webHidden/>
-              </w:rPr>
-              <w:fldChar w:fldCharType="begin"/>
-            </w:r>
-            <w:r>
-              <w:rPr>
-                <w:noProof/>
-                <w:webHidden/>
-              </w:rPr>
-              <w:instrText xml:space="preserve"> PAGEREF _Toc529347436 \h </w:instrText>
-            </w:r>
-            <w:r>
-              <w:rPr>
-                <w:noProof/>
-                <w:webHidden/>
-              </w:rPr>
-            </w:r>
-            <w:r>
-              <w:rPr>
-                <w:noProof/>
-                <w:webHidden/>
-              </w:rPr>
-              <w:fldChar w:fldCharType="separate"/>
-            </w:r>
-            <w:r>
-              <w:rPr>
-                <w:noProof/>
-                <w:webHidden/>
-              </w:rPr>
-              <w:t>3</w:t>
-            </w:r>
-            <w:r>
-              <w:rPr>
-                <w:noProof/>
-                <w:webHidden/>
-              </w:rPr>
-              <w:fldChar w:fldCharType="end"/>
-            </w:r>
-          </w:hyperlink>
-        </w:p>
-        <w:p>
-          <w:pPr>
-            <w:pStyle w:val="TOC2"/>
-            <w:tabs>
-              <w:tab w:val="right" w:leader="dot" w:pos="9350"/>
-            </w:tabs>
-            <w:rPr>
-              <w:rFonts w:cstheme="minorBidi"/>
-              <w:noProof/>
-            </w:rPr>
-          </w:pPr>
-          <w:hyperlink w:anchor="_Toc529347437" w:history="1">
-            <w:r>
-              <w:rPr>
-                <w:rStyle w:val="Hyperlink"/>
-                <w:noProof/>
-              </w:rPr>
-              <w:t>Estructura de la página</w:t>
-            </w:r>
-            <w:r>
-              <w:rPr>
-                <w:noProof/>
-                <w:webHidden/>
-              </w:rPr>
-              <w:tab/>
-            </w:r>
-            <w:r>
-              <w:rPr>
-                <w:noProof/>
-                <w:webHidden/>
-              </w:rPr>
-              <w:fldChar w:fldCharType="begin"/>
-            </w:r>
-            <w:r>
-              <w:rPr>
-                <w:noProof/>
-                <w:webHidden/>
-              </w:rPr>
-              <w:instrText xml:space="preserve"> PAGEREF _Toc529347437 \h </w:instrText>
-            </w:r>
-            <w:r>
-              <w:rPr>
-                <w:noProof/>
-                <w:webHidden/>
-              </w:rPr>
-            </w:r>
-            <w:r>
-              <w:rPr>
-                <w:noProof/>
-                <w:webHidden/>
-              </w:rPr>
-              <w:fldChar w:fldCharType="separate"/>
-            </w:r>
-            <w:r>
-              <w:rPr>
-                <w:noProof/>
-                <w:webHidden/>
-              </w:rPr>
-              <w:t>3</w:t>
+              <w:t>9</w:t>
             </w:r>
             <w:r>
               <w:rPr>
@@ -752,7 +1169,7 @@
           <w:lang w:val="es-ES"/>
         </w:rPr>
       </w:pPr>
-      <w:bookmarkStart w:id="0" w:name="_Toc529347431"/>
+      <w:bookmarkStart w:id="0" w:name="_Toc530739049"/>
       <w:r>
         <w:rPr>
           <w:lang w:val="es-ES"/>
@@ -790,31 +1207,90 @@
           <w:lang w:val="es-ES"/>
         </w:rPr>
       </w:pPr>
-      <w:bookmarkStart w:id="1" w:name="_Toc529347432"/>
+      <w:bookmarkStart w:id="1" w:name="_Toc530739050"/>
       <w:r>
         <w:rPr>
           <w:lang w:val="es-ES"/>
         </w:rPr>
-        <w:t>Planificación y desarrollo</w:t>
+        <w:t>Planificación y d</w:t>
+      </w:r>
+      <w:bookmarkStart w:id="2" w:name="_GoBack"/>
+      <w:bookmarkEnd w:id="2"/>
+      <w:r>
+        <w:rPr>
+          <w:lang w:val="es-ES"/>
+        </w:rPr>
+        <w:t>esarrollo</w:t>
       </w:r>
       <w:bookmarkEnd w:id="1"/>
     </w:p>
-    <w:p/>
-    <w:p>
-      <w:pPr>
-        <w:pStyle w:val="Heading1"/>
-        <w:rPr>
-          <w:lang w:val="es-ES"/>
-        </w:rPr>
-      </w:pPr>
-      <w:bookmarkStart w:id="2" w:name="_Toc529347433"/>
-      <w:r>
-        <w:rPr>
-          <w:lang w:val="es-ES"/>
-        </w:rPr>
-        <w:t>Documentación del código</w:t>
-      </w:r>
-      <w:bookmarkEnd w:id="2"/>
+    <w:p>
+      <w:r>
+        <w:t>Empezamos pensando en nuestro objetivo. Crear una página simple, intuitiva y rápida de preguntas y respuestas. No queríamos que hubiese ni una mínima perdida de tiempo en nuestra web, debía ser una herramienta que te diese lo que buscases directamente.</w:t>
+      </w:r>
+    </w:p>
+    <w:p>
+      <w:r>
+        <w:t>Comenzamos desarrollando el MER.</w:t>
+      </w:r>
+    </w:p>
+    <w:p>
+      <w:pPr>
+        <w:jc w:val="center"/>
+      </w:pPr>
+      <w:r>
+        <w:rPr>
+          <w:noProof/>
+        </w:rPr>
+        <w:drawing>
+          <wp:inline distT="0" distB="0" distL="0" distR="0" wp14:anchorId="603B6CC5" wp14:editId="2A133E19">
+            <wp:extent cx="5171846" cy="3373303"/>
+            <wp:effectExtent l="0" t="0" r="0" b="0"/>
+            <wp:docPr id="4" name="Picture 4"/>
+            <wp:cNvGraphicFramePr>
+              <a:graphicFrameLocks xmlns:a="http://schemas.openxmlformats.org/drawingml/2006/main" noChangeAspect="1"/>
+            </wp:cNvGraphicFramePr>
+            <a:graphic xmlns:a="http://schemas.openxmlformats.org/drawingml/2006/main">
+              <a:graphicData uri="http://schemas.openxmlformats.org/drawingml/2006/picture">
+                <pic:pic xmlns:pic="http://schemas.openxmlformats.org/drawingml/2006/picture">
+                  <pic:nvPicPr>
+                    <pic:cNvPr id="0" name="Picture 1"/>
+                    <pic:cNvPicPr>
+                      <a:picLocks noChangeAspect="1" noChangeArrowheads="1"/>
+                    </pic:cNvPicPr>
+                  </pic:nvPicPr>
+                  <pic:blipFill>
+                    <a:blip r:embed="rId9">
+                      <a:extLst>
+                        <a:ext uri="{28A0092B-C50C-407E-A947-70E740481C1C}">
+                          <a14:useLocalDpi xmlns:a14="http://schemas.microsoft.com/office/drawing/2010/main" val="0"/>
+                        </a:ext>
+                      </a:extLst>
+                    </a:blip>
+                    <a:srcRect/>
+                    <a:stretch>
+                      <a:fillRect/>
+                    </a:stretch>
+                  </pic:blipFill>
+                  <pic:spPr bwMode="auto">
+                    <a:xfrm>
+                      <a:off x="0" y="0"/>
+                      <a:ext cx="5188620" cy="3384244"/>
+                    </a:xfrm>
+                    <a:prstGeom prst="rect">
+                      <a:avLst/>
+                    </a:prstGeom>
+                    <a:noFill/>
+                    <a:ln>
+                      <a:noFill/>
+                    </a:ln>
+                  </pic:spPr>
+                </pic:pic>
+              </a:graphicData>
+            </a:graphic>
+          </wp:inline>
+        </w:drawing>
+      </w:r>
     </w:p>
     <w:p/>
     <w:p/>
@@ -825,11 +1301,12 @@
           <w:lang w:val="es-ES"/>
         </w:rPr>
       </w:pPr>
-      <w:bookmarkStart w:id="3" w:name="_Toc529347434"/>
+      <w:bookmarkStart w:id="3" w:name="_Toc530739051"/>
       <w:r>
         <w:rPr>
           <w:lang w:val="es-ES"/>
         </w:rPr>
+        <w:lastRenderedPageBreak/>
         <w:t>Guía de estilo</w:t>
       </w:r>
       <w:bookmarkEnd w:id="3"/>
@@ -838,12 +1315,14 @@
       <w:pPr>
         <w:pStyle w:val="Heading2"/>
       </w:pPr>
+      <w:bookmarkStart w:id="4" w:name="_Toc530739052"/>
       <w:r>
         <w:t xml:space="preserve">Lógica de </w:t>
       </w:r>
       <w:r>
         <w:t>estructura</w:t>
       </w:r>
+      <w:bookmarkEnd w:id="4"/>
     </w:p>
     <w:p>
       <w:r>
@@ -874,19 +1353,7 @@
       <w:pPr>
         <w:pStyle w:val="Heading2"/>
       </w:pPr>
-      <w:bookmarkStart w:id="4" w:name="_Toc529347435"/>
-      <w:r>
-        <w:lastRenderedPageBreak/>
-        <w:t>Boceto</w:t>
-      </w:r>
-      <w:bookmarkEnd w:id="4"/>
-    </w:p>
-    <w:p/>
-    <w:p>
-      <w:pPr>
-        <w:pStyle w:val="Heading2"/>
-      </w:pPr>
-      <w:bookmarkStart w:id="5" w:name="_Toc529347436"/>
+      <w:bookmarkStart w:id="5" w:name="_Toc530739053"/>
       <w:r>
         <w:t>Prototipo</w:t>
       </w:r>
@@ -918,7 +1385,7 @@
                     </pic:cNvPicPr>
                   </pic:nvPicPr>
                   <pic:blipFill>
-                    <a:blip r:embed="rId9">
+                    <a:blip r:embed="rId10">
                       <a:extLst>
                         <a:ext uri="{28A0092B-C50C-407E-A947-70E740481C1C}">
                           <a14:useLocalDpi xmlns:a14="http://schemas.microsoft.com/office/drawing/2010/main" val="0"/>
@@ -957,7 +1424,6 @@
           <w:rStyle w:val="SubtleEmphasis"/>
         </w:rPr>
       </w:pPr>
-      <w:bookmarkStart w:id="6" w:name="_Toc529347437"/>
       <w:r>
         <w:rPr>
           <w:rStyle w:val="SubtleEmphasis"/>
@@ -995,7 +1461,7 @@
                     </pic:cNvPicPr>
                   </pic:nvPicPr>
                   <pic:blipFill>
-                    <a:blip r:embed="rId10">
+                    <a:blip r:embed="rId11">
                       <a:extLst>
                         <a:ext uri="{28A0092B-C50C-407E-A947-70E740481C1C}">
                           <a14:useLocalDpi xmlns:a14="http://schemas.microsoft.com/office/drawing/2010/main" val="0"/>
@@ -1078,7 +1544,7 @@
                     </pic:cNvPicPr>
                   </pic:nvPicPr>
                   <pic:blipFill>
-                    <a:blip r:embed="rId11">
+                    <a:blip r:embed="rId12">
                       <a:extLst>
                         <a:ext uri="{28A0092B-C50C-407E-A947-70E740481C1C}">
                           <a14:useLocalDpi xmlns:a14="http://schemas.microsoft.com/office/drawing/2010/main" val="0"/>
@@ -1128,6 +1594,7 @@
       <w:pPr>
         <w:pStyle w:val="Heading2"/>
       </w:pPr>
+      <w:bookmarkStart w:id="6" w:name="_Toc530739054"/>
       <w:r>
         <w:lastRenderedPageBreak/>
         <w:t>Estructura de la página</w:t>
@@ -1163,7 +1630,7 @@
                     </pic:cNvPicPr>
                   </pic:nvPicPr>
                   <pic:blipFill>
-                    <a:blip r:embed="rId12" cstate="print">
+                    <a:blip r:embed="rId13" cstate="print">
                       <a:extLst>
                         <a:ext uri="{28A0092B-C50C-407E-A947-70E740481C1C}">
                           <a14:useLocalDpi xmlns:a14="http://schemas.microsoft.com/office/drawing/2010/main" val="0"/>
@@ -1238,9 +1705,11 @@
       <w:pPr>
         <w:pStyle w:val="Heading2"/>
       </w:pPr>
+      <w:bookmarkStart w:id="7" w:name="_Toc530739055"/>
       <w:r>
         <w:t>Paleta de colores</w:t>
       </w:r>
+      <w:bookmarkEnd w:id="7"/>
     </w:p>
     <w:p>
       <w:pPr>
@@ -1268,7 +1737,7 @@
                     </pic:cNvPicPr>
                   </pic:nvPicPr>
                   <pic:blipFill>
-                    <a:blip r:embed="rId13">
+                    <a:blip r:embed="rId14">
                       <a:extLst>
                         <a:ext uri="{28A0092B-C50C-407E-A947-70E740481C1C}">
                           <a14:useLocalDpi xmlns:a14="http://schemas.microsoft.com/office/drawing/2010/main" val="0"/>
@@ -1314,28 +1783,19 @@
         <w:t xml:space="preserve"> será de color #</w:t>
       </w:r>
       <w:r>
+        <w:t xml:space="preserve"> 10a066</w:t>
+      </w:r>
+      <w:r>
+        <w:t>.</w:t>
+      </w:r>
+      <w:r>
         <w:t xml:space="preserve"> </w:t>
       </w:r>
       <w:r>
-        <w:t>10a066</w:t>
-      </w:r>
-      <w:r>
-        <w:t>.</w:t>
-      </w:r>
-      <w:r>
-        <w:t xml:space="preserve"> </w:t>
-      </w:r>
-      <w:r>
         <w:t>El fondo de la página general será #</w:t>
       </w:r>
       <w:r>
-        <w:t xml:space="preserve"> </w:t>
-      </w:r>
-      <w:r>
-        <w:t>f3f3f3</w:t>
-      </w:r>
-      <w:r>
-        <w:t xml:space="preserve"> </w:t>
+        <w:t xml:space="preserve"> f3f3f3 </w:t>
       </w:r>
       <w:r>
         <w:t>y el fondo de elementos</w:t>
@@ -1347,10 +1807,7 @@
         <w:t>#</w:t>
       </w:r>
       <w:r>
-        <w:t xml:space="preserve"> </w:t>
-      </w:r>
-      <w:r>
-        <w:t>edeec9</w:t>
+        <w:t xml:space="preserve"> edeec9</w:t>
       </w:r>
       <w:r>
         <w:t>.</w:t>
@@ -1380,28 +1837,40 @@
         <w:t>#</w:t>
       </w:r>
       <w:r>
+        <w:t xml:space="preserve"> 98c9a3</w:t>
+      </w:r>
+      <w:r>
+        <w:t>, el cual tendrá una variante más oscura (</w:t>
+      </w:r>
+      <w:r>
+        <w:t>#</w:t>
+      </w:r>
+      <w:r>
+        <w:t>bfd8bd</w:t>
+      </w:r>
+      <w:r>
+        <w:t xml:space="preserve">) para selecciones o </w:t>
+      </w:r>
+      <w:proofErr w:type="spellStart"/>
+      <w:r>
+        <w:t>hover</w:t>
+      </w:r>
+      <w:proofErr w:type="spellEnd"/>
+      <w:r>
+        <w:t>.</w:t>
+      </w:r>
+      <w:r>
         <w:t xml:space="preserve"> </w:t>
       </w:r>
       <w:r>
-        <w:t>98c9a3</w:t>
-      </w:r>
-      <w:r>
-        <w:t>, el cual tendrá una variante más oscura (</w:t>
+        <w:t xml:space="preserve">El fondo de elementos de la barra lateral será </w:t>
       </w:r>
       <w:r>
         <w:t>#</w:t>
       </w:r>
       <w:r>
-        <w:t>bfd8bd</w:t>
-      </w:r>
-      <w:r>
-        <w:t xml:space="preserve">) para selecciones o </w:t>
-      </w:r>
-      <w:proofErr w:type="spellStart"/>
-      <w:r>
-        <w:t>hover</w:t>
-      </w:r>
-      <w:proofErr w:type="spellEnd"/>
+        <w:t xml:space="preserve"> 6c756b</w:t>
+      </w:r>
       <w:r>
         <w:t>.</w:t>
       </w:r>
@@ -1409,24 +1878,6 @@
         <w:t xml:space="preserve"> </w:t>
       </w:r>
       <w:r>
-        <w:t xml:space="preserve">El fondo de elementos de la barra lateral será </w:t>
-      </w:r>
-      <w:r>
-        <w:t>#</w:t>
-      </w:r>
-      <w:r>
-        <w:t xml:space="preserve"> </w:t>
-      </w:r>
-      <w:r>
-        <w:t>6c756b</w:t>
-      </w:r>
-      <w:r>
-        <w:t>.</w:t>
-      </w:r>
-      <w:r>
-        <w:t xml:space="preserve"> </w:t>
-      </w:r>
-      <w:r>
         <w:t>El color #</w:t>
       </w:r>
       <w:r>
@@ -1437,8 +1888,6 @@
       </w:r>
     </w:p>
     <w:p>
-      <w:bookmarkStart w:id="7" w:name="_GoBack"/>
-      <w:bookmarkEnd w:id="7"/>
       <w:r>
         <w:t>Gracias a nuestro CSS con variables, cambiar estos colores será muy fácil. Solo hay que cambiar el color deseado y lo aplicará a la parte del tema a la que corresponde esa variable.</w:t>
       </w:r>
@@ -1456,56 +1905,6 @@
             <wp:extent cx="4089197" cy="2966852"/>
             <wp:effectExtent l="0" t="0" r="6985" b="5080"/>
             <wp:docPr id="12" name="Picture 12"/>
-            <wp:cNvGraphicFramePr>
-              <a:graphicFrameLocks xmlns:a="http://schemas.openxmlformats.org/drawingml/2006/main" noChangeAspect="1"/>
-            </wp:cNvGraphicFramePr>
-            <a:graphic xmlns:a="http://schemas.openxmlformats.org/drawingml/2006/main">
-              <a:graphicData uri="http://schemas.openxmlformats.org/drawingml/2006/picture">
-                <pic:pic xmlns:pic="http://schemas.openxmlformats.org/drawingml/2006/picture">
-                  <pic:nvPicPr>
-                    <pic:cNvPr id="1" name=""/>
-                    <pic:cNvPicPr/>
-                  </pic:nvPicPr>
-                  <pic:blipFill>
-                    <a:blip r:embed="rId14"/>
-                    <a:stretch>
-                      <a:fillRect/>
-                    </a:stretch>
-                  </pic:blipFill>
-                  <pic:spPr>
-                    <a:xfrm>
-                      <a:off x="0" y="0"/>
-                      <a:ext cx="4100786" cy="2975260"/>
-                    </a:xfrm>
-                    <a:prstGeom prst="rect">
-                      <a:avLst/>
-                    </a:prstGeom>
-                  </pic:spPr>
-                </pic:pic>
-              </a:graphicData>
-            </a:graphic>
-          </wp:inline>
-        </w:drawing>
-      </w:r>
-    </w:p>
-    <w:p>
-      <w:pPr>
-        <w:pStyle w:val="Heading2"/>
-      </w:pPr>
-      <w:r>
-        <w:t>Estructura de carpetas</w:t>
-      </w:r>
-    </w:p>
-    <w:p>
-      <w:r>
-        <w:rPr>
-          <w:noProof/>
-        </w:rPr>
-        <w:drawing>
-          <wp:inline distT="0" distB="0" distL="0" distR="0" wp14:anchorId="5ADC3B8E" wp14:editId="671BA59E">
-            <wp:extent cx="5943600" cy="1171575"/>
-            <wp:effectExtent l="0" t="0" r="0" b="9525"/>
-            <wp:docPr id="7" name="Picture 7"/>
             <wp:cNvGraphicFramePr>
               <a:graphicFrameLocks xmlns:a="http://schemas.openxmlformats.org/drawingml/2006/main" noChangeAspect="1"/>
             </wp:cNvGraphicFramePr>
@@ -1525,6 +1924,58 @@
                   <pic:spPr>
                     <a:xfrm>
                       <a:off x="0" y="0"/>
+                      <a:ext cx="4100786" cy="2975260"/>
+                    </a:xfrm>
+                    <a:prstGeom prst="rect">
+                      <a:avLst/>
+                    </a:prstGeom>
+                  </pic:spPr>
+                </pic:pic>
+              </a:graphicData>
+            </a:graphic>
+          </wp:inline>
+        </w:drawing>
+      </w:r>
+    </w:p>
+    <w:p>
+      <w:pPr>
+        <w:pStyle w:val="Heading2"/>
+      </w:pPr>
+      <w:bookmarkStart w:id="8" w:name="_Toc530739056"/>
+      <w:r>
+        <w:t>Estructura de carpetas</w:t>
+      </w:r>
+      <w:bookmarkEnd w:id="8"/>
+    </w:p>
+    <w:p>
+      <w:r>
+        <w:rPr>
+          <w:noProof/>
+        </w:rPr>
+        <w:drawing>
+          <wp:inline distT="0" distB="0" distL="0" distR="0" wp14:anchorId="5ADC3B8E" wp14:editId="671BA59E">
+            <wp:extent cx="5943600" cy="1171575"/>
+            <wp:effectExtent l="0" t="0" r="0" b="9525"/>
+            <wp:docPr id="7" name="Picture 7"/>
+            <wp:cNvGraphicFramePr>
+              <a:graphicFrameLocks xmlns:a="http://schemas.openxmlformats.org/drawingml/2006/main" noChangeAspect="1"/>
+            </wp:cNvGraphicFramePr>
+            <a:graphic xmlns:a="http://schemas.openxmlformats.org/drawingml/2006/main">
+              <a:graphicData uri="http://schemas.openxmlformats.org/drawingml/2006/picture">
+                <pic:pic xmlns:pic="http://schemas.openxmlformats.org/drawingml/2006/picture">
+                  <pic:nvPicPr>
+                    <pic:cNvPr id="1" name=""/>
+                    <pic:cNvPicPr/>
+                  </pic:nvPicPr>
+                  <pic:blipFill>
+                    <a:blip r:embed="rId16"/>
+                    <a:stretch>
+                      <a:fillRect/>
+                    </a:stretch>
+                  </pic:blipFill>
+                  <pic:spPr>
+                    <a:xfrm>
+                      <a:off x="0" y="0"/>
                       <a:ext cx="5943600" cy="1171575"/>
                     </a:xfrm>
                     <a:prstGeom prst="rect">
@@ -1646,9 +2097,11 @@
       <w:pPr>
         <w:pStyle w:val="Heading2"/>
       </w:pPr>
+      <w:bookmarkStart w:id="9" w:name="_Toc530739057"/>
       <w:r>
         <w:t>Fuentes</w:t>
       </w:r>
+      <w:bookmarkEnd w:id="9"/>
     </w:p>
     <w:p>
       <w:r>
@@ -1729,7 +2182,7 @@
                     </pic:cNvPicPr>
                   </pic:nvPicPr>
                   <pic:blipFill>
-                    <a:blip r:embed="rId16">
+                    <a:blip r:embed="rId17">
                       <a:extLst>
                         <a:ext uri="{28A0092B-C50C-407E-A947-70E740481C1C}">
                           <a14:useLocalDpi xmlns:a14="http://schemas.microsoft.com/office/drawing/2010/main" val="0"/>
@@ -1802,7 +2255,7 @@
                     </pic:cNvPicPr>
                   </pic:nvPicPr>
                   <pic:blipFill>
-                    <a:blip r:embed="rId17">
+                    <a:blip r:embed="rId18">
                       <a:extLst>
                         <a:ext uri="{28A0092B-C50C-407E-A947-70E740481C1C}">
                           <a14:useLocalDpi xmlns:a14="http://schemas.microsoft.com/office/drawing/2010/main" val="0"/>
@@ -1876,7 +2329,7 @@
                     </pic:cNvPicPr>
                   </pic:nvPicPr>
                   <pic:blipFill>
-                    <a:blip r:embed="rId18">
+                    <a:blip r:embed="rId19">
                       <a:extLst>
                         <a:ext uri="{28A0092B-C50C-407E-A947-70E740481C1C}">
                           <a14:useLocalDpi xmlns:a14="http://schemas.microsoft.com/office/drawing/2010/main" val="0"/>
@@ -1925,9 +2378,11 @@
       <w:pPr>
         <w:pStyle w:val="Heading2"/>
       </w:pPr>
+      <w:bookmarkStart w:id="10" w:name="_Toc530739058"/>
       <w:r>
         <w:t>Elementos gráficos y logotipos</w:t>
       </w:r>
+      <w:bookmarkEnd w:id="10"/>
     </w:p>
     <w:p>
       <w:r>
@@ -1949,9 +2404,11 @@
       <w:pPr>
         <w:pStyle w:val="Heading2"/>
       </w:pPr>
+      <w:bookmarkStart w:id="11" w:name="_Toc530739059"/>
       <w:r>
         <w:t>Imágenes</w:t>
       </w:r>
+      <w:bookmarkEnd w:id="11"/>
     </w:p>
     <w:p>
       <w:r>
@@ -1965,6 +2422,7 @@
           <w:lang w:val="es-ES"/>
         </w:rPr>
       </w:pPr>
+      <w:bookmarkStart w:id="12" w:name="_Toc530739060"/>
       <w:r>
         <w:rPr>
           <w:lang w:val="es-ES"/>
@@ -1977,8 +2435,21 @@
         </w:rPr>
         <w:t>a aplicación</w:t>
       </w:r>
-    </w:p>
-    <w:p/>
+      <w:bookmarkEnd w:id="12"/>
+    </w:p>
+    <w:p>
+      <w:r>
+        <w:t xml:space="preserve">La web está en un hosting de Google Cloud. Se está ejecutando XAMPP en una máquina virtual de </w:t>
+      </w:r>
+      <w:proofErr w:type="spellStart"/>
+      <w:r>
+        <w:t>Bitnami</w:t>
+      </w:r>
+      <w:proofErr w:type="spellEnd"/>
+      <w:r>
+        <w:t>. Disponemos de las mismas herramientas en el servidor que en el XAMPP local de desarrollo. Usamos FTP para colgar los archivos, SSH para gestionar la base de datos y DNS para acceder a la web.</w:t>
+      </w:r>
+    </w:p>
     <w:p>
       <w:pPr>
         <w:pStyle w:val="Heading1"/>
@@ -1986,37 +2457,23 @@
           <w:lang w:val="es-ES"/>
         </w:rPr>
       </w:pPr>
+      <w:bookmarkStart w:id="13" w:name="_Toc530739061"/>
       <w:r>
         <w:rPr>
           <w:lang w:val="es-ES"/>
         </w:rPr>
         <w:t>Propuestas</w:t>
       </w:r>
-    </w:p>
-    <w:p/>
-    <w:p>
-      <w:pPr>
-        <w:pStyle w:val="Heading1"/>
-        <w:rPr>
-          <w:lang w:val="es-ES"/>
-        </w:rPr>
-      </w:pPr>
-      <w:r>
-        <w:rPr>
-          <w:lang w:val="es-ES"/>
-        </w:rPr>
-        <w:t>Anexo</w:t>
-      </w:r>
-    </w:p>
-    <w:p>
-      <w:pPr>
-        <w:pStyle w:val="Heading2"/>
-      </w:pPr>
-    </w:p>
-    <w:p/>
+      <w:bookmarkEnd w:id="13"/>
+    </w:p>
+    <w:p>
+      <w:r>
+        <w:t>Nos interesaría tener un tiempo extra tras la entrega (dos o tres días) para arreglar bugs, optimizar el código y mejorar la página, siendo tambien puntuado esta parte dentro del proyecto como capacidad para mantener una página ya desarrollada.</w:t>
+      </w:r>
+    </w:p>
     <w:sectPr>
-      <w:headerReference w:type="default" r:id="rId19"/>
-      <w:footerReference w:type="default" r:id="rId20"/>
+      <w:headerReference w:type="default" r:id="rId20"/>
+      <w:footerReference w:type="default" r:id="rId21"/>
       <w:pgSz w:w="12240" w:h="15840"/>
       <w:pgMar w:top="1440" w:right="1440" w:bottom="1440" w:left="1440" w:header="720" w:footer="720" w:gutter="0"/>
       <w:cols w:space="720"/>
@@ -3401,7 +3858,7 @@
 </file>
 
 <file path=customXml/itemProps1.xml><?xml version="1.0" encoding="utf-8"?>
-<ds:datastoreItem xmlns:ds="http://schemas.openxmlformats.org/officeDocument/2006/customXml" ds:itemID="{110264FA-96E4-4AF3-A163-08C492A26AFA}">
+<ds:datastoreItem xmlns:ds="http://schemas.openxmlformats.org/officeDocument/2006/customXml" ds:itemID="{1E53AFE1-E77B-42EC-9226-25BB1515013A}">
   <ds:schemaRefs>
     <ds:schemaRef ds:uri="http://schemas.openxmlformats.org/officeDocument/2006/bibliography"/>
   </ds:schemaRefs>

</xml_diff>